<commit_message>
anexo 10 y 7
</commit_message>
<xml_diff>
--- a/anexos titulacion/ENTREGABLES/ANEXO7-CHILUISA-DELACRUZ.docx
+++ b/anexos titulacion/ENTREGABLES/ANEXO7-CHILUISA-DELACRUZ.docx
@@ -124,40 +124,19 @@
     </w:p>
     <w:p>
       <w:pPr>
-        <w:spacing w:line="480" w:lineRule="auto"/>
+        <w:spacing w:line="360" w:lineRule="auto"/>
         <w:jc w:val="center"/>
         <w:rPr>
           <w:rFonts w:ascii="Times New Roman" w:hAnsi="Times New Roman" w:cs="Times New Roman"/>
           <w:b/>
-          <w:sz w:val="24"/>
         </w:rPr>
       </w:pPr>
       <w:r>
         <w:rPr>
           <w:rFonts w:ascii="Times New Roman" w:hAnsi="Times New Roman" w:cs="Times New Roman"/>
           <w:b/>
-          <w:sz w:val="24"/>
         </w:rPr>
         <w:t>CARRERA INGENIERÍA EN INFORMÁTICA Y SISTEMAS COMPUTACIONALES</w:t>
-      </w:r>
-    </w:p>
-    <w:p>
-      <w:pPr>
-        <w:spacing w:line="480" w:lineRule="auto"/>
-        <w:jc w:val="center"/>
-        <w:rPr>
-          <w:rFonts w:ascii="Times New Roman" w:hAnsi="Times New Roman" w:cs="Times New Roman"/>
-          <w:b/>
-          <w:sz w:val="24"/>
-        </w:rPr>
-      </w:pPr>
-      <w:r>
-        <w:rPr>
-          <w:rFonts w:ascii="Times New Roman" w:hAnsi="Times New Roman" w:cs="Times New Roman"/>
-          <w:b/>
-          <w:sz w:val="24"/>
-        </w:rPr>
-        <w:t xml:space="preserve">PROPUESTA TECNOLOGICA </w:t>
       </w:r>
     </w:p>
     <w:p>
@@ -236,7 +215,7 @@
         <mc:AlternateContent>
           <mc:Choice Requires="wps">
             <w:drawing>
-              <wp:anchor distT="0" distB="0" distL="114300" distR="114300" simplePos="0" relativeHeight="251668480" behindDoc="0" locked="0" layoutInCell="1" allowOverlap="1" wp14:anchorId="760991BB" wp14:editId="68289AEF">
+              <wp:anchor distT="0" distB="0" distL="114300" distR="114300" simplePos="0" relativeHeight="251668480" behindDoc="0" locked="0" layoutInCell="1" allowOverlap="1" wp14:anchorId="760991BB" wp14:editId="0980E1A4">
                 <wp:simplePos x="0" y="0"/>
                 <wp:positionH relativeFrom="margin">
                   <wp:align>left</wp:align>
@@ -244,8 +223,8 @@
                 <wp:positionV relativeFrom="paragraph">
                   <wp:posOffset>17145</wp:posOffset>
                 </wp:positionV>
-                <wp:extent cx="5372100" cy="800100"/>
-                <wp:effectExtent l="0" t="0" r="19050" b="19050"/>
+                <wp:extent cx="6137329" cy="800100"/>
+                <wp:effectExtent l="0" t="0" r="15875" b="19050"/>
                 <wp:wrapNone/>
                 <wp:docPr id="16" name="Cuadro de texto 16"/>
                 <wp:cNvGraphicFramePr/>
@@ -256,7 +235,7 @@
                       <wps:spPr>
                         <a:xfrm>
                           <a:off x="0" y="0"/>
-                          <a:ext cx="5372100" cy="800100"/>
+                          <a:ext cx="6137329" cy="800100"/>
                         </a:xfrm>
                         <a:prstGeom prst="rect">
                           <a:avLst/>
@@ -334,7 +313,7 @@
                 <v:stroke joinstyle="miter"/>
                 <v:path gradientshapeok="t" o:connecttype="rect"/>
               </v:shapetype>
-              <v:shape id="Cuadro de texto 16" o:spid="_x0000_s1026" type="#_x0000_t202" style="position:absolute;left:0;text-align:left;margin-left:0;margin-top:1.35pt;width:423pt;height:63pt;z-index:251668480;visibility:visible;mso-wrap-style:square;mso-width-percent:0;mso-height-percent:0;mso-wrap-distance-left:9pt;mso-wrap-distance-top:0;mso-wrap-distance-right:9pt;mso-wrap-distance-bottom:0;mso-position-horizontal:left;mso-position-horizontal-relative:margin;mso-position-vertical:absolute;mso-position-vertical-relative:text;mso-width-percent:0;mso-height-percent:0;mso-width-relative:margin;mso-height-relative:margin;v-text-anchor:top" o:gfxdata="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" fillcolor="white [3201]" strokeweight="1pt">
+              <v:shape id="Cuadro de texto 16" o:spid="_x0000_s1026" type="#_x0000_t202" style="position:absolute;left:0;text-align:left;margin-left:0;margin-top:1.35pt;width:483.25pt;height:63pt;z-index:251668480;visibility:visible;mso-wrap-style:square;mso-width-percent:0;mso-height-percent:0;mso-wrap-distance-left:9pt;mso-wrap-distance-top:0;mso-wrap-distance-right:9pt;mso-wrap-distance-bottom:0;mso-position-horizontal:left;mso-position-horizontal-relative:margin;mso-position-vertical:absolute;mso-position-vertical-relative:text;mso-width-percent:0;mso-height-percent:0;mso-width-relative:margin;mso-height-relative:margin;v-text-anchor:top" o:gfxdata="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" fillcolor="white [3201]" strokeweight="1pt">
                 <v:textbox>
                   <w:txbxContent>
                     <w:p>
@@ -428,29 +407,13 @@
     <w:p>
       <w:pPr>
         <w:spacing w:line="360" w:lineRule="auto"/>
-        <w:ind w:left="3540"/>
+        <w:ind w:left="4248"/>
         <w:rPr>
           <w:rFonts w:ascii="Times New Roman" w:hAnsi="Times New Roman" w:cs="Times New Roman"/>
           <w:b/>
           <w:sz w:val="24"/>
         </w:rPr>
       </w:pPr>
-      <w:r>
-        <w:rPr>
-          <w:rFonts w:ascii="Times New Roman" w:hAnsi="Times New Roman" w:cs="Times New Roman"/>
-          <w:b/>
-          <w:sz w:val="24"/>
-        </w:rPr>
-        <w:t>Autores</w:t>
-      </w:r>
-      <w:r>
-        <w:rPr>
-          <w:rFonts w:ascii="Times New Roman" w:hAnsi="Times New Roman" w:cs="Times New Roman"/>
-          <w:b/>
-          <w:sz w:val="24"/>
-        </w:rPr>
-        <w:t>:</w:t>
-      </w:r>
     </w:p>
     <w:p>
       <w:pPr>
@@ -458,19 +421,25 @@
         <w:ind w:left="3540"/>
         <w:rPr>
           <w:rFonts w:ascii="Times New Roman" w:hAnsi="Times New Roman" w:cs="Times New Roman"/>
-          <w:bCs/>
-          <w:sz w:val="24"/>
-          <w:szCs w:val="24"/>
-        </w:rPr>
-      </w:pPr>
-      <w:r>
-        <w:rPr>
-          <w:rFonts w:ascii="Times New Roman" w:hAnsi="Times New Roman" w:cs="Times New Roman"/>
-          <w:bCs/>
-          <w:sz w:val="24"/>
-          <w:szCs w:val="24"/>
-        </w:rPr>
-        <w:t>Chiluisa Osorio Stefany Alejandra</w:t>
+          <w:b/>
+          <w:sz w:val="24"/>
+        </w:rPr>
+      </w:pPr>
+      <w:r>
+        <w:rPr>
+          <w:rFonts w:ascii="Times New Roman" w:hAnsi="Times New Roman" w:cs="Times New Roman"/>
+          <w:b/>
+          <w:sz w:val="24"/>
+        </w:rPr>
+        <w:t>Autores</w:t>
+      </w:r>
+      <w:r>
+        <w:rPr>
+          <w:rFonts w:ascii="Times New Roman" w:hAnsi="Times New Roman" w:cs="Times New Roman"/>
+          <w:b/>
+          <w:sz w:val="24"/>
+        </w:rPr>
+        <w:t>:</w:t>
       </w:r>
     </w:p>
     <w:p>
@@ -491,7 +460,7 @@
           <w:sz w:val="24"/>
           <w:szCs w:val="24"/>
         </w:rPr>
-        <w:t>De La Cruz Carlos Ivan</w:t>
+        <w:t>Chiluisa Osorio Stefany Alejandra</w:t>
       </w:r>
     </w:p>
     <w:p>
@@ -500,6 +469,56 @@
         <w:ind w:left="3540"/>
         <w:rPr>
           <w:rFonts w:ascii="Times New Roman" w:hAnsi="Times New Roman" w:cs="Times New Roman"/>
+          <w:bCs/>
+          <w:sz w:val="24"/>
+          <w:szCs w:val="24"/>
+        </w:rPr>
+      </w:pPr>
+      <w:r>
+        <w:rPr>
+          <w:rFonts w:ascii="Times New Roman" w:hAnsi="Times New Roman" w:cs="Times New Roman"/>
+          <w:bCs/>
+          <w:sz w:val="24"/>
+          <w:szCs w:val="24"/>
+        </w:rPr>
+        <w:t>De La Cruz</w:t>
+      </w:r>
+      <w:r>
+        <w:rPr>
+          <w:rFonts w:ascii="Times New Roman" w:hAnsi="Times New Roman" w:cs="Times New Roman"/>
+          <w:bCs/>
+          <w:sz w:val="24"/>
+          <w:szCs w:val="24"/>
+        </w:rPr>
+        <w:t xml:space="preserve"> Cañar</w:t>
+      </w:r>
+      <w:r>
+        <w:rPr>
+          <w:rFonts w:ascii="Times New Roman" w:hAnsi="Times New Roman" w:cs="Times New Roman"/>
+          <w:bCs/>
+          <w:sz w:val="24"/>
+          <w:szCs w:val="24"/>
+        </w:rPr>
+        <w:t xml:space="preserve"> Carlos </w:t>
+      </w:r>
+      <w:proofErr w:type="spellStart"/>
+      <w:r>
+        <w:rPr>
+          <w:rFonts w:ascii="Times New Roman" w:hAnsi="Times New Roman" w:cs="Times New Roman"/>
+          <w:bCs/>
+          <w:sz w:val="24"/>
+          <w:szCs w:val="24"/>
+        </w:rPr>
+        <w:t>Ivan</w:t>
+      </w:r>
+      <w:proofErr w:type="spellEnd"/>
+    </w:p>
+    <w:p>
+      <w:pPr>
+        <w:spacing w:line="360" w:lineRule="auto"/>
+        <w:ind w:left="3540"/>
+        <w:rPr>
+          <w:rFonts w:ascii="Times New Roman" w:hAnsi="Times New Roman" w:cs="Times New Roman"/>
           <w:b/>
           <w:sz w:val="24"/>
           <w:lang w:val="es-EC"/>
@@ -585,21 +604,57 @@
     <w:p>
       <w:pPr>
         <w:spacing w:line="360" w:lineRule="auto"/>
-        <w:jc w:val="center"/>
-        <w:rPr>
-          <w:rFonts w:ascii="Times New Roman" w:hAnsi="Times New Roman" w:cs="Times New Roman"/>
-          <w:sz w:val="24"/>
-          <w:lang w:val="es-EC"/>
-        </w:rPr>
-      </w:pPr>
-      <w:r>
-        <w:rPr>
-          <w:rFonts w:ascii="Times New Roman" w:hAnsi="Times New Roman" w:cs="Times New Roman"/>
-          <w:sz w:val="24"/>
-          <w:lang w:val="es-EC"/>
-        </w:rPr>
-        <w:t>Latacunga – Ecuador</w:t>
-      </w:r>
+        <w:ind w:left="4248"/>
+        <w:rPr>
+          <w:rFonts w:ascii="Times New Roman" w:hAnsi="Times New Roman" w:cs="Times New Roman"/>
+          <w:sz w:val="24"/>
+          <w:lang w:val="es-EC"/>
+        </w:rPr>
+      </w:pPr>
+    </w:p>
+    <w:p>
+      <w:pPr>
+        <w:spacing w:line="360" w:lineRule="auto"/>
+        <w:ind w:left="4248"/>
+        <w:rPr>
+          <w:rFonts w:ascii="Times New Roman" w:hAnsi="Times New Roman" w:cs="Times New Roman"/>
+          <w:sz w:val="24"/>
+          <w:lang w:val="es-EC"/>
+        </w:rPr>
+      </w:pPr>
+    </w:p>
+    <w:p>
+      <w:pPr>
+        <w:spacing w:line="360" w:lineRule="auto"/>
+        <w:ind w:left="4248"/>
+        <w:rPr>
+          <w:rFonts w:ascii="Times New Roman" w:hAnsi="Times New Roman" w:cs="Times New Roman"/>
+          <w:sz w:val="24"/>
+          <w:lang w:val="es-EC"/>
+        </w:rPr>
+      </w:pPr>
+    </w:p>
+    <w:p>
+      <w:pPr>
+        <w:spacing w:line="360" w:lineRule="auto"/>
+        <w:ind w:left="4248"/>
+        <w:rPr>
+          <w:rFonts w:ascii="Times New Roman" w:hAnsi="Times New Roman" w:cs="Times New Roman"/>
+          <w:sz w:val="24"/>
+          <w:lang w:val="es-EC"/>
+        </w:rPr>
+      </w:pPr>
+    </w:p>
+    <w:p>
+      <w:pPr>
+        <w:spacing w:line="360" w:lineRule="auto"/>
+        <w:ind w:left="4248"/>
+        <w:rPr>
+          <w:rFonts w:ascii="Times New Roman" w:hAnsi="Times New Roman" w:cs="Times New Roman"/>
+          <w:sz w:val="24"/>
+          <w:lang w:val="es-EC"/>
+        </w:rPr>
+      </w:pPr>
     </w:p>
     <w:p>
       <w:pPr>
@@ -617,6 +672,25 @@
           <w:sz w:val="24"/>
           <w:lang w:val="es-EC"/>
         </w:rPr>
+        <w:t>Latacunga – Ecuador</w:t>
+      </w:r>
+    </w:p>
+    <w:p>
+      <w:pPr>
+        <w:spacing w:line="360" w:lineRule="auto"/>
+        <w:jc w:val="center"/>
+        <w:rPr>
+          <w:rFonts w:ascii="Times New Roman" w:hAnsi="Times New Roman" w:cs="Times New Roman"/>
+          <w:sz w:val="24"/>
+          <w:lang w:val="es-EC"/>
+        </w:rPr>
+      </w:pPr>
+      <w:r>
+        <w:rPr>
+          <w:rFonts w:ascii="Times New Roman" w:hAnsi="Times New Roman" w:cs="Times New Roman"/>
+          <w:sz w:val="24"/>
+          <w:lang w:val="es-EC"/>
+        </w:rPr>
         <w:t>Mayo</w:t>
       </w:r>
       <w:r>
@@ -630,40 +704,6 @@
     </w:p>
     <w:p>
       <w:pPr>
-        <w:jc w:val="center"/>
-        <w:rPr>
-          <w:rFonts w:ascii="Times New Roman" w:hAnsi="Times New Roman" w:cs="Times New Roman"/>
-          <w:b/>
-          <w:sz w:val="32"/>
-          <w:szCs w:val="32"/>
-        </w:rPr>
-      </w:pPr>
-    </w:p>
-    <w:p>
-      <w:pPr>
-        <w:jc w:val="center"/>
-        <w:rPr>
-          <w:rFonts w:ascii="Times New Roman" w:hAnsi="Times New Roman" w:cs="Times New Roman"/>
-          <w:b/>
-          <w:sz w:val="32"/>
-          <w:szCs w:val="32"/>
-        </w:rPr>
-      </w:pPr>
-    </w:p>
-    <w:p>
-      <w:pPr>
-        <w:jc w:val="center"/>
-        <w:rPr>
-          <w:rFonts w:ascii="Times New Roman" w:hAnsi="Times New Roman" w:cs="Times New Roman"/>
-          <w:b/>
-          <w:sz w:val="32"/>
-          <w:szCs w:val="32"/>
-        </w:rPr>
-      </w:pPr>
-    </w:p>
-    <w:p>
-      <w:pPr>
-        <w:jc w:val="center"/>
         <w:rPr>
           <w:rFonts w:ascii="Times New Roman" w:hAnsi="Times New Roman" w:cs="Times New Roman"/>
           <w:b/>
@@ -687,6 +727,7 @@
           <w:docPartUnique/>
         </w:docPartObj>
       </w:sdtPr>
+      <w:sdtEndPr/>
       <w:sdtContent>
         <w:p>
           <w:pPr>
@@ -17116,16 +17157,36 @@
           <w:szCs w:val="24"/>
           <w:lang w:val="es-EC"/>
         </w:rPr>
-        <w:t xml:space="preserve">se tomara </w:t>
-      </w:r>
-      <w:r>
-        <w:rPr>
-          <w:rFonts w:ascii="Times New Roman" w:hAnsi="Times New Roman" w:cs="Times New Roman"/>
-          <w:sz w:val="24"/>
-          <w:szCs w:val="24"/>
-          <w:lang w:val="es-EC"/>
-        </w:rPr>
-        <w:t xml:space="preserve"> esta investigación como guía ya que para el levantamiento de requerimientos se considera aplicar entrevistas con el propietario y posteriormente una encue</w:t>
+        <w:t xml:space="preserve">se </w:t>
+      </w:r>
+      <w:proofErr w:type="gramStart"/>
+      <w:r>
+        <w:rPr>
+          <w:rFonts w:ascii="Times New Roman" w:hAnsi="Times New Roman" w:cs="Times New Roman"/>
+          <w:sz w:val="24"/>
+          <w:szCs w:val="24"/>
+          <w:lang w:val="es-EC"/>
+        </w:rPr>
+        <w:t xml:space="preserve">tomara </w:t>
+      </w:r>
+      <w:r>
+        <w:rPr>
+          <w:rFonts w:ascii="Times New Roman" w:hAnsi="Times New Roman" w:cs="Times New Roman"/>
+          <w:sz w:val="24"/>
+          <w:szCs w:val="24"/>
+          <w:lang w:val="es-EC"/>
+        </w:rPr>
+        <w:t xml:space="preserve"> esta</w:t>
+      </w:r>
+      <w:proofErr w:type="gramEnd"/>
+      <w:r>
+        <w:rPr>
+          <w:rFonts w:ascii="Times New Roman" w:hAnsi="Times New Roman" w:cs="Times New Roman"/>
+          <w:sz w:val="24"/>
+          <w:szCs w:val="24"/>
+          <w:lang w:val="es-EC"/>
+        </w:rPr>
+        <w:t xml:space="preserve"> investigación como guía ya que para el levantamiento de requerimientos se considera aplicar entrevistas con el propietario y posteriormente una encue</w:t>
       </w:r>
       <w:r>
         <w:rPr>
@@ -30125,6 +30186,7 @@
         </w:rPr>
         <w:fldChar w:fldCharType="separate"/>
       </w:r>
+      <w:proofErr w:type="gramStart"/>
       <w:r>
         <w:rPr>
           <w:rFonts w:ascii="Times New Roman" w:hAnsi="Times New Roman" w:cs="Times New Roman"/>
@@ -30133,6 +30195,7 @@
         </w:rPr>
         <w:t>Figura  1</w:t>
       </w:r>
+      <w:proofErr w:type="gramEnd"/>
       <w:r>
         <w:rPr>
           <w:rFonts w:ascii="Times New Roman" w:hAnsi="Times New Roman" w:cs="Times New Roman"/>
@@ -43249,6 +43312,7 @@
           <w:docPartUnique/>
         </w:docPartObj>
       </w:sdtPr>
+      <w:sdtEndPr/>
       <w:sdtContent>
         <w:sdt>
           <w:sdtPr>
@@ -43260,6 +43324,7 @@
             <w:id w:val="-573587230"/>
             <w:bibliography/>
           </w:sdtPr>
+          <w:sdtEndPr/>
           <w:sdtContent>
             <w:p>
               <w:pPr>
@@ -45795,6 +45860,7 @@
         <w:docPartUnique/>
       </w:docPartObj>
     </w:sdtPr>
+    <w:sdtEndPr/>
     <w:sdtContent>
       <w:p>
         <w:pPr>

</xml_diff>